<commit_message>
Trying to use the Markdown file for the challenge report
</commit_message>
<xml_diff>
--- a/Stock Analysis Report.docx
+++ b/Stock Analysis Report.docx
@@ -73,6 +73,9 @@
     <w:p/>
     <w:p>
       <w:r>
+        <w:rPr>
+          <w:noProof/>
+        </w:rPr>
         <w:drawing>
           <wp:inline distT="0" distB="0" distL="0" distR="0" wp14:anchorId="317E216D" wp14:editId="1574118E">
             <wp:extent cx="3987800" cy="1458094"/>
@@ -118,6 +121,9 @@
     <w:p/>
     <w:p>
       <w:r>
+        <w:rPr>
+          <w:noProof/>
+        </w:rPr>
         <w:drawing>
           <wp:inline distT="0" distB="0" distL="0" distR="0" wp14:anchorId="042E0838" wp14:editId="1D4256DF">
             <wp:extent cx="3987800" cy="1458093"/>
@@ -227,6 +233,9 @@
     </w:p>
     <w:p>
       <w:r>
+        <w:rPr>
+          <w:noProof/>
+        </w:rPr>
         <w:lastRenderedPageBreak/>
         <w:drawing>
           <wp:inline distT="0" distB="0" distL="0" distR="0" wp14:anchorId="0010BAB6" wp14:editId="39DBAF8D">
@@ -308,6 +317,9 @@
     <w:p/>
     <w:p>
       <w:r>
+        <w:rPr>
+          <w:noProof/>
+        </w:rPr>
         <w:drawing>
           <wp:inline distT="0" distB="0" distL="0" distR="0" wp14:anchorId="5A97C64B" wp14:editId="56B1D719">
             <wp:extent cx="5016500" cy="1011339"/>
@@ -406,6 +418,9 @@
     <w:p/>
     <w:p>
       <w:r>
+        <w:rPr>
+          <w:noProof/>
+        </w:rPr>
         <w:drawing>
           <wp:inline distT="0" distB="0" distL="0" distR="0" wp14:anchorId="51355E24" wp14:editId="7618CF48">
             <wp:extent cx="2476500" cy="2267857"/>
@@ -445,6 +460,9 @@
     </w:p>
     <w:p>
       <w:r>
+        <w:rPr>
+          <w:noProof/>
+        </w:rPr>
         <w:drawing>
           <wp:inline distT="0" distB="0" distL="0" distR="0" wp14:anchorId="2465A0F3" wp14:editId="3CEC7833">
             <wp:extent cx="3467100" cy="1256314"/>
@@ -518,11 +536,40 @@
     <w:p/>
     <w:p/>
     <w:p>
-      <w:r>
+      <w:pPr>
+        <w:rPr>
+          <w:noProof/>
+        </w:rPr>
+        <w:sectPr>
+          <w:type w:val="continuous"/>
+          <w:pgSz w:w="12240" w:h="15840"/>
+          <w:pgMar w:top="720" w:right="720" w:bottom="720" w:left="720" w:header="720" w:footer="720" w:gutter="0"/>
+          <w:cols w:num="2" w:space="720"/>
+          <w:docGrid w:linePitch="360"/>
+        </w:sectPr>
+      </w:pPr>
+    </w:p>
+    <w:p>
+      <w:pPr>
+        <w:rPr>
+          <w:noProof/>
+        </w:rPr>
+        <w:sectPr>
+          <w:type w:val="continuous"/>
+          <w:pgSz w:w="12240" w:h="15840"/>
+          <w:pgMar w:top="720" w:right="720" w:bottom="720" w:left="720" w:header="720" w:footer="720" w:gutter="0"/>
+          <w:cols w:space="720"/>
+          <w:docGrid w:linePitch="360"/>
+        </w:sectPr>
+      </w:pPr>
+      <w:r>
+        <w:rPr>
+          <w:noProof/>
+        </w:rPr>
         <w:drawing>
-          <wp:inline distT="0" distB="0" distL="0" distR="0" wp14:anchorId="3AE0E027" wp14:editId="736F7C5D">
-            <wp:extent cx="3124200" cy="2860989"/>
-            <wp:effectExtent l="0" t="0" r="0" b="0"/>
+          <wp:inline distT="0" distB="0" distL="0" distR="0" wp14:anchorId="3AE0E027" wp14:editId="5B88DCC8">
+            <wp:extent cx="3213100" cy="2942398"/>
+            <wp:effectExtent l="0" t="0" r="0" b="4445"/>
             <wp:docPr id="5" name="Picture 5" descr="Table, Excel&#10;&#10;Description automatically generated"/>
             <wp:cNvGraphicFramePr>
               <a:graphicFrameLocks xmlns:a="http://schemas.openxmlformats.org/drawingml/2006/main" noChangeAspect="1"/>
@@ -543,7 +590,7 @@
                   <pic:spPr>
                     <a:xfrm>
                       <a:off x="0" y="0"/>
-                      <a:ext cx="3164539" cy="2897929"/>
+                      <a:ext cx="3270694" cy="2995140"/>
                     </a:xfrm>
                     <a:prstGeom prst="rect">
                       <a:avLst/>
@@ -555,14 +602,12 @@
           </wp:inline>
         </w:drawing>
       </w:r>
-    </w:p>
-    <w:p>
       <w:r>
         <w:drawing>
-          <wp:inline distT="0" distB="0" distL="0" distR="0" wp14:anchorId="4AB551FF" wp14:editId="00D0B63E">
-            <wp:extent cx="3592240" cy="1320800"/>
-            <wp:effectExtent l="0" t="0" r="1905" b="0"/>
-            <wp:docPr id="2" name="Picture 2" descr="Graphical user interface, text, application, email&#10;&#10;Description automatically generated"/>
+          <wp:inline distT="0" distB="0" distL="0" distR="0" wp14:anchorId="6FDF55F9" wp14:editId="6E83FA6F">
+            <wp:extent cx="3556000" cy="1307393"/>
+            <wp:effectExtent l="0" t="0" r="0" b="1270"/>
+            <wp:docPr id="3" name="Picture 3" descr="Graphical user interface, text, application, email&#10;&#10;Description automatically generated"/>
             <wp:cNvGraphicFramePr>
               <a:graphicFrameLocks xmlns:a="http://schemas.openxmlformats.org/drawingml/2006/main" noChangeAspect="1"/>
             </wp:cNvGraphicFramePr>
@@ -570,7 +615,7 @@
               <a:graphicData uri="http://schemas.openxmlformats.org/drawingml/2006/picture">
                 <pic:pic xmlns:pic="http://schemas.openxmlformats.org/drawingml/2006/picture">
                   <pic:nvPicPr>
-                    <pic:cNvPr id="2" name="Picture 2" descr="Graphical user interface, text, application, email&#10;&#10;Description automatically generated"/>
+                    <pic:cNvPr id="3" name="Picture 3" descr="Graphical user interface, text, application, email&#10;&#10;Description automatically generated"/>
                     <pic:cNvPicPr/>
                   </pic:nvPicPr>
                   <pic:blipFill>
@@ -582,7 +627,7 @@
                   <pic:spPr>
                     <a:xfrm>
                       <a:off x="0" y="0"/>
-                      <a:ext cx="3692737" cy="1357751"/>
+                      <a:ext cx="3600158" cy="1323628"/>
                     </a:xfrm>
                     <a:prstGeom prst="rect">
                       <a:avLst/>
@@ -595,7 +640,6 @@
         </w:drawing>
       </w:r>
     </w:p>
-    <w:p/>
     <w:p>
       <w:pPr>
         <w:sectPr>
@@ -608,6 +652,31 @@
       </w:pPr>
     </w:p>
     <w:p/>
+    <w:p>
+      <w:pPr>
+        <w:sectPr>
+          <w:type w:val="continuous"/>
+          <w:pgSz w:w="12240" w:h="15840"/>
+          <w:pgMar w:top="720" w:right="720" w:bottom="720" w:left="720" w:header="720" w:footer="720" w:gutter="0"/>
+          <w:cols w:num="2" w:space="720"/>
+          <w:docGrid w:linePitch="360"/>
+        </w:sectPr>
+      </w:pPr>
+    </w:p>
+    <w:p/>
+    <w:p/>
+    <w:p>
+      <w:pPr>
+        <w:sectPr>
+          <w:type w:val="continuous"/>
+          <w:pgSz w:w="12240" w:h="15840"/>
+          <w:pgMar w:top="720" w:right="720" w:bottom="720" w:left="720" w:header="720" w:footer="720" w:gutter="0"/>
+          <w:cols w:num="2" w:space="720"/>
+          <w:docGrid w:linePitch="360"/>
+        </w:sectPr>
+      </w:pPr>
+    </w:p>
+    <w:p/>
     <w:p/>
     <w:p>
       <w:pPr>
@@ -750,7 +819,9 @@
     <w:p/>
     <w:p>
       <w:r>
-        <w:lastRenderedPageBreak/>
+        <w:rPr>
+          <w:noProof/>
+        </w:rPr>
         <w:drawing>
           <wp:inline distT="0" distB="0" distL="0" distR="0" wp14:anchorId="4B36B3A6" wp14:editId="02E5BA52">
             <wp:extent cx="2844800" cy="2683775"/>
@@ -788,6 +859,9 @@
         </w:drawing>
       </w:r>
       <w:r>
+        <w:rPr>
+          <w:noProof/>
+        </w:rPr>
         <w:drawing>
           <wp:inline distT="0" distB="0" distL="0" distR="0" wp14:anchorId="6FC22564" wp14:editId="4500A07B">
             <wp:extent cx="3517900" cy="1276261"/>
@@ -843,6 +917,9 @@
     <w:p/>
     <w:p>
       <w:r>
+        <w:rPr>
+          <w:noProof/>
+        </w:rPr>
         <w:drawing>
           <wp:inline distT="0" distB="0" distL="0" distR="0" wp14:anchorId="035D1B2B" wp14:editId="25E7E650">
             <wp:extent cx="2781300" cy="2623868"/>
@@ -880,6 +957,9 @@
         </w:drawing>
       </w:r>
       <w:r>
+        <w:rPr>
+          <w:noProof/>
+        </w:rPr>
         <w:drawing>
           <wp:inline distT="0" distB="0" distL="0" distR="0" wp14:anchorId="73184FDD" wp14:editId="4324083D">
             <wp:extent cx="3657600" cy="1325342"/>

</xml_diff>